<commit_message>
Cambios al 30 de Marzo
Se actualizaron las correcciones de ccc en recomendaciones y
conclusiones. Se hicieron algunas modificaciones en discusión y
resultados, falta terminar esto. Falta resumen.
</commit_message>
<xml_diff>
--- a/Escenario 2. Ciudadano. Luis.docx
+++ b/Escenario 2. Ciudadano. Luis.docx
@@ -1,21 +1,27 @@
 
 <file path=word/document.xml><?xml version="1.0" encoding="utf-8"?>
-<w:document xmlns:wpc="http://schemas.microsoft.com/office/word/2010/wordprocessingCanvas" xmlns:mo="http://schemas.microsoft.com/office/mac/office/2008/main" xmlns:mc="http://schemas.openxmlformats.org/markup-compatibility/2006" xmlns:mv="urn:schemas-microsoft-com:mac:vml" xmlns:o="urn:schemas-microsoft-com:office:office" xmlns:r="http://schemas.openxmlformats.org/officeDocument/2006/relationships" xmlns:m="http://schemas.openxmlformats.org/officeDocument/2006/math" xmlns:v="urn:schemas-microsoft-com:vml" xmlns:wp14="http://schemas.microsoft.com/office/word/2010/wordprocessingDrawing" xmlns:wp="http://schemas.openxmlformats.org/drawingml/2006/wordprocessingDrawing" xmlns:w10="urn:schemas-microsoft-com:office:word" xmlns:w="http://schemas.openxmlformats.org/wordprocessingml/2006/main" xmlns:w14="http://schemas.microsoft.com/office/word/2010/wordml" xmlns:w15="http://schemas.microsoft.com/office/word/2012/wordml" xmlns:wpg="http://schemas.microsoft.com/office/word/2010/wordprocessingGroup" xmlns:wpi="http://schemas.microsoft.com/office/word/2010/wordprocessingInk" xmlns:wne="http://schemas.microsoft.com/office/word/2006/wordml" xmlns:wps="http://schemas.microsoft.com/office/word/2010/wordprocessingShape" mc:Ignorable="w14 w15 wp14">
+<w:document xmlns:wpc="http://schemas.microsoft.com/office/word/2010/wordprocessingCanvas" xmlns:cx="http://schemas.microsoft.com/office/drawing/2014/chartex" xmlns:cx1="http://schemas.microsoft.com/office/drawing/2015/9/8/chartex" xmlns:cx2="http://schemas.microsoft.com/office/drawing/2015/10/21/chartex" xmlns:cx3="http://schemas.microsoft.com/office/drawing/2016/5/9/chartex" xmlns:cx4="http://schemas.microsoft.com/office/drawing/2016/5/10/chartex" xmlns:cx5="http://schemas.microsoft.com/office/drawing/2016/5/11/chartex" xmlns:cx6="http://schemas.microsoft.com/office/drawing/2016/5/12/chartex" xmlns:cx7="http://schemas.microsoft.com/office/drawing/2016/5/13/chartex" xmlns:cx8="http://schemas.microsoft.com/office/drawing/2016/5/14/chartex" xmlns:mc="http://schemas.openxmlformats.org/markup-compatibility/2006" xmlns:aink="http://schemas.microsoft.com/office/drawing/2016/ink" xmlns:am3d="http://schemas.microsoft.com/office/drawing/2017/model3d" xmlns:o="urn:schemas-microsoft-com:office:office" xmlns:r="http://schemas.openxmlformats.org/officeDocument/2006/relationships" xmlns:m="http://schemas.openxmlformats.org/officeDocument/2006/math" xmlns:v="urn:schemas-microsoft-com:vml" xmlns:wp14="http://schemas.microsoft.com/office/word/2010/wordprocessingDrawing" xmlns:wp="http://schemas.openxmlformats.org/drawingml/2006/wordprocessingDrawing" xmlns:w10="urn:schemas-microsoft-com:office:word" xmlns:w="http://schemas.openxmlformats.org/wordprocessingml/2006/main" xmlns:w14="http://schemas.microsoft.com/office/word/2010/wordml" xmlns:w15="http://schemas.microsoft.com/office/word/2012/wordml" xmlns:w16cid="http://schemas.microsoft.com/office/word/2016/wordml/cid" xmlns:w16se="http://schemas.microsoft.com/office/word/2015/wordml/symex" xmlns:wpg="http://schemas.microsoft.com/office/word/2010/wordprocessingGroup" xmlns:wpi="http://schemas.microsoft.com/office/word/2010/wordprocessingInk" xmlns:wne="http://schemas.microsoft.com/office/word/2006/wordml" xmlns:wps="http://schemas.microsoft.com/office/word/2010/wordprocessingShape" mc:Ignorable="w14 w15 w16se w16cid wp14">
   <w:body>
     <w:p>
       <w:pPr>
-        <w:rPr>
+        <w:spacing w:line="360" w:lineRule="auto"/>
+        <w:outlineLvl w:val="0"/>
+        <w:rPr>
+          <w:rFonts w:ascii="Times New Roman" w:hAnsi="Times New Roman" w:cs="Times New Roman"/>
           <w:lang w:val="es-ES"/>
         </w:rPr>
       </w:pPr>
-      <w:r>
-        <w:rPr>
+      <w:bookmarkStart w:id="0" w:name="_GoBack"/>
+      <w:r>
+        <w:rPr>
+          <w:rFonts w:ascii="Times New Roman" w:hAnsi="Times New Roman" w:cs="Times New Roman"/>
           <w:lang w:val="es-ES"/>
         </w:rPr>
         <w:t xml:space="preserve">Escenario 2. </w:t>
       </w:r>
       <w:r>
         <w:rPr>
+          <w:rFonts w:ascii="Times New Roman" w:hAnsi="Times New Roman" w:cs="Times New Roman"/>
           <w:lang w:val="es-ES"/>
         </w:rPr>
         <w:t>Ciudadano. Luis “El Preocupado”.</w:t>
@@ -23,86 +29,102 @@
     </w:p>
     <w:p>
       <w:pPr>
-        <w:rPr>
+        <w:spacing w:line="360" w:lineRule="auto"/>
+        <w:rPr>
+          <w:rFonts w:ascii="Times New Roman" w:hAnsi="Times New Roman" w:cs="Times New Roman"/>
           <w:lang w:val="es-ES"/>
         </w:rPr>
       </w:pPr>
     </w:p>
     <w:p>
       <w:pPr>
+        <w:spacing w:line="360" w:lineRule="auto"/>
         <w:jc w:val="both"/>
         <w:rPr>
+          <w:rFonts w:ascii="Times New Roman" w:hAnsi="Times New Roman" w:cs="Times New Roman"/>
           <w:lang w:val="es-ES"/>
         </w:rPr>
       </w:pPr>
       <w:r>
         <w:rPr>
+          <w:rFonts w:ascii="Times New Roman" w:hAnsi="Times New Roman" w:cs="Times New Roman"/>
           <w:lang w:val="es-ES"/>
         </w:rPr>
         <w:t>Luis es un hombre de 45 años que tuvo un trasplante de riñón hace 4 años y que actualme</w:t>
       </w:r>
       <w:r>
         <w:rPr>
+          <w:rFonts w:ascii="Times New Roman" w:hAnsi="Times New Roman" w:cs="Times New Roman"/>
           <w:lang w:val="es-ES"/>
         </w:rPr>
         <w:t xml:space="preserve">nte sigue al pie de la letra las recomendaciones de su </w:t>
       </w:r>
       <w:r>
         <w:rPr>
+          <w:rFonts w:ascii="Times New Roman" w:hAnsi="Times New Roman" w:cs="Times New Roman"/>
           <w:lang w:val="es-ES"/>
         </w:rPr>
         <w:t>médico</w:t>
       </w:r>
       <w:r>
         <w:rPr>
+          <w:rFonts w:ascii="Times New Roman" w:hAnsi="Times New Roman" w:cs="Times New Roman"/>
           <w:lang w:val="es-ES"/>
         </w:rPr>
         <w:t xml:space="preserve"> y cumple con todo su tratamiento. Toma muchas pastillas al </w:t>
       </w:r>
       <w:r>
         <w:rPr>
+          <w:rFonts w:ascii="Times New Roman" w:hAnsi="Times New Roman" w:cs="Times New Roman"/>
           <w:lang w:val="es-ES"/>
         </w:rPr>
         <w:t>día</w:t>
       </w:r>
       <w:r>
         <w:rPr>
+          <w:rFonts w:ascii="Times New Roman" w:hAnsi="Times New Roman" w:cs="Times New Roman"/>
           <w:lang w:val="es-ES"/>
         </w:rPr>
         <w:t xml:space="preserve"> y tiene controles en el hospital cada 3 m</w:t>
       </w:r>
       <w:r>
         <w:rPr>
+          <w:rFonts w:ascii="Times New Roman" w:hAnsi="Times New Roman" w:cs="Times New Roman"/>
           <w:lang w:val="es-ES"/>
         </w:rPr>
         <w:t>eses que implica</w:t>
       </w:r>
       <w:r>
         <w:rPr>
+          <w:rFonts w:ascii="Times New Roman" w:hAnsi="Times New Roman" w:cs="Times New Roman"/>
           <w:lang w:val="es-ES"/>
         </w:rPr>
         <w:t>n</w:t>
       </w:r>
       <w:r>
         <w:rPr>
+          <w:rFonts w:ascii="Times New Roman" w:hAnsi="Times New Roman" w:cs="Times New Roman"/>
           <w:lang w:val="es-ES"/>
         </w:rPr>
         <w:t xml:space="preserve"> sacarse exámenes de laboratorio y tener visitas periódicas con su </w:t>
       </w:r>
       <w:r>
         <w:rPr>
+          <w:rFonts w:ascii="Times New Roman" w:hAnsi="Times New Roman" w:cs="Times New Roman"/>
           <w:lang w:val="es-ES"/>
         </w:rPr>
         <w:t>médico</w:t>
       </w:r>
       <w:r>
         <w:rPr>
+          <w:rFonts w:ascii="Times New Roman" w:hAnsi="Times New Roman" w:cs="Times New Roman"/>
           <w:lang w:val="es-ES"/>
         </w:rPr>
         <w:t xml:space="preserve"> de cabecera. </w:t>
       </w:r>
       <w:r>
         <w:rPr>
+          <w:rFonts w:ascii="Times New Roman" w:hAnsi="Times New Roman" w:cs="Times New Roman"/>
           <w:lang w:val="es-ES"/>
         </w:rPr>
         <w:t xml:space="preserve">Luis es contador de profesión y hace trabajo </w:t>
@@ -110,6 +132,7 @@
       <w:proofErr w:type="spellStart"/>
       <w:r>
         <w:rPr>
+          <w:rFonts w:ascii="Times New Roman" w:hAnsi="Times New Roman" w:cs="Times New Roman"/>
           <w:lang w:val="es-ES"/>
         </w:rPr>
         <w:t>part</w:t>
@@ -117,24 +140,28 @@
       <w:proofErr w:type="spellEnd"/>
       <w:r>
         <w:rPr>
+          <w:rFonts w:ascii="Times New Roman" w:hAnsi="Times New Roman" w:cs="Times New Roman"/>
           <w:lang w:val="es-ES"/>
         </w:rPr>
         <w:t xml:space="preserve">-time de forma independiente. </w:t>
       </w:r>
       <w:r>
         <w:rPr>
+          <w:rFonts w:ascii="Times New Roman" w:hAnsi="Times New Roman" w:cs="Times New Roman"/>
           <w:lang w:val="es-ES"/>
         </w:rPr>
         <w:t xml:space="preserve">Tiene una pequeña hija de 5 años con la cual asiste a </w:t>
       </w:r>
       <w:r>
         <w:rPr>
+          <w:rFonts w:ascii="Times New Roman" w:hAnsi="Times New Roman" w:cs="Times New Roman"/>
           <w:lang w:val="es-ES"/>
         </w:rPr>
         <w:t>sus</w:t>
       </w:r>
       <w:r>
         <w:rPr>
+          <w:rFonts w:ascii="Times New Roman" w:hAnsi="Times New Roman" w:cs="Times New Roman"/>
           <w:lang w:val="es-ES"/>
         </w:rPr>
         <w:t xml:space="preserve"> controles debido a que no tiene con quien dejarla en esas horas. </w:t>
@@ -142,116 +169,137 @@
     </w:p>
     <w:p>
       <w:pPr>
-        <w:rPr>
+        <w:spacing w:line="360" w:lineRule="auto"/>
+        <w:rPr>
+          <w:rFonts w:ascii="Times New Roman" w:hAnsi="Times New Roman" w:cs="Times New Roman"/>
           <w:lang w:val="es-ES"/>
         </w:rPr>
       </w:pPr>
     </w:p>
     <w:p>
       <w:pPr>
+        <w:spacing w:line="360" w:lineRule="auto"/>
         <w:jc w:val="both"/>
         <w:rPr>
+          <w:rFonts w:ascii="Times New Roman" w:hAnsi="Times New Roman" w:cs="Times New Roman"/>
           <w:lang w:val="es-ES"/>
         </w:rPr>
       </w:pPr>
       <w:r>
         <w:rPr>
+          <w:rFonts w:ascii="Times New Roman" w:hAnsi="Times New Roman" w:cs="Times New Roman"/>
           <w:lang w:val="es-ES"/>
         </w:rPr>
         <w:t>Luego de realizar sus controles, Luis siempre acude a la farmacia del hospital para solicitar sus pastillas que le tocan para los sigu</w:t>
       </w:r>
       <w:r>
         <w:rPr>
+          <w:rFonts w:ascii="Times New Roman" w:hAnsi="Times New Roman" w:cs="Times New Roman"/>
           <w:lang w:val="es-ES"/>
         </w:rPr>
         <w:t>ientes 3 meses. S</w:t>
       </w:r>
       <w:r>
         <w:rPr>
+          <w:rFonts w:ascii="Times New Roman" w:hAnsi="Times New Roman" w:cs="Times New Roman"/>
           <w:lang w:val="es-ES"/>
         </w:rPr>
         <w:t xml:space="preserve">in </w:t>
       </w:r>
       <w:r>
         <w:rPr>
+          <w:rFonts w:ascii="Times New Roman" w:hAnsi="Times New Roman" w:cs="Times New Roman"/>
           <w:lang w:val="es-ES"/>
         </w:rPr>
         <w:t>embargo,</w:t>
       </w:r>
       <w:r>
         <w:rPr>
+          <w:rFonts w:ascii="Times New Roman" w:hAnsi="Times New Roman" w:cs="Times New Roman"/>
           <w:lang w:val="es-ES"/>
         </w:rPr>
         <w:t xml:space="preserve"> no siempre cuentan con todas ellas y muchas veces tiene que regresar al hospital para poder ver si </w:t>
       </w:r>
       <w:r>
         <w:rPr>
+          <w:rFonts w:ascii="Times New Roman" w:hAnsi="Times New Roman" w:cs="Times New Roman"/>
           <w:lang w:val="es-ES"/>
         </w:rPr>
         <w:t>llegaron sus medicamentos o no. Esto</w:t>
       </w:r>
       <w:r>
         <w:rPr>
+          <w:rFonts w:ascii="Times New Roman" w:hAnsi="Times New Roman" w:cs="Times New Roman"/>
           <w:lang w:val="es-ES"/>
         </w:rPr>
         <w:t xml:space="preserve"> le quita tiempo y le resulta fastidioso porque debe siempre convencer a su hija de que lo acompa</w:t>
       </w:r>
       <w:r>
         <w:rPr>
+          <w:rFonts w:ascii="Times New Roman" w:hAnsi="Times New Roman" w:cs="Times New Roman"/>
           <w:lang w:val="es-ES"/>
         </w:rPr>
         <w:t>ñe de nuevo al hospital. Muchas veces</w:t>
       </w:r>
       <w:r>
         <w:rPr>
+          <w:rFonts w:ascii="Times New Roman" w:hAnsi="Times New Roman" w:cs="Times New Roman"/>
           <w:lang w:val="es-ES"/>
         </w:rPr>
         <w:t xml:space="preserve"> ha pedido si es que hay alguna posibilidad de que se pueda comunicar previamente con el hospital para saber si ya llegaron los medicamentos antes de </w:t>
       </w:r>
       <w:r>
         <w:rPr>
+          <w:rFonts w:ascii="Times New Roman" w:hAnsi="Times New Roman" w:cs="Times New Roman"/>
           <w:lang w:val="es-ES"/>
         </w:rPr>
         <w:t>ir,</w:t>
       </w:r>
       <w:r>
         <w:rPr>
+          <w:rFonts w:ascii="Times New Roman" w:hAnsi="Times New Roman" w:cs="Times New Roman"/>
           <w:lang w:val="es-ES"/>
         </w:rPr>
         <w:t xml:space="preserve"> pero siempre le responden que eso solo lo puede ver de forma presencial en la misma farmacia. </w:t>
       </w:r>
       <w:r>
         <w:rPr>
+          <w:rFonts w:ascii="Times New Roman" w:hAnsi="Times New Roman" w:cs="Times New Roman"/>
           <w:lang w:val="es-ES"/>
         </w:rPr>
         <w:t xml:space="preserve">A </w:t>
       </w:r>
       <w:r>
         <w:rPr>
+          <w:rFonts w:ascii="Times New Roman" w:hAnsi="Times New Roman" w:cs="Times New Roman"/>
           <w:lang w:val="es-ES"/>
         </w:rPr>
         <w:t xml:space="preserve">Luis le parece extraño que habiéndose expandido tanto la tecnología, sea imposible que no puedan decirle </w:t>
       </w:r>
       <w:r>
         <w:rPr>
+          <w:rFonts w:ascii="Times New Roman" w:hAnsi="Times New Roman" w:cs="Times New Roman"/>
           <w:lang w:val="es-ES"/>
         </w:rPr>
         <w:t>vía</w:t>
       </w:r>
       <w:r>
         <w:rPr>
+          <w:rFonts w:ascii="Times New Roman" w:hAnsi="Times New Roman" w:cs="Times New Roman"/>
           <w:lang w:val="es-ES"/>
         </w:rPr>
         <w:t xml:space="preserve"> telefónica o </w:t>
       </w:r>
       <w:r>
         <w:rPr>
+          <w:rFonts w:ascii="Times New Roman" w:hAnsi="Times New Roman" w:cs="Times New Roman"/>
           <w:lang w:val="es-ES"/>
         </w:rPr>
         <w:t>vía</w:t>
       </w:r>
       <w:r>
         <w:rPr>
+          <w:rFonts w:ascii="Times New Roman" w:hAnsi="Times New Roman" w:cs="Times New Roman"/>
           <w:lang w:val="es-ES"/>
         </w:rPr>
         <w:t xml:space="preserve"> internet si ya cuentan con stock de cierto medicamento.</w:t>
@@ -259,278 +307,334 @@
     </w:p>
     <w:p>
       <w:pPr>
-        <w:rPr>
+        <w:spacing w:line="360" w:lineRule="auto"/>
+        <w:rPr>
+          <w:rFonts w:ascii="Times New Roman" w:hAnsi="Times New Roman" w:cs="Times New Roman"/>
           <w:lang w:val="es-ES"/>
         </w:rPr>
       </w:pPr>
     </w:p>
     <w:p>
       <w:pPr>
+        <w:spacing w:line="360" w:lineRule="auto"/>
         <w:jc w:val="both"/>
         <w:rPr>
+          <w:rFonts w:ascii="Times New Roman" w:hAnsi="Times New Roman" w:cs="Times New Roman"/>
           <w:lang w:val="es-ES"/>
         </w:rPr>
       </w:pPr>
       <w:r>
         <w:rPr>
+          <w:rFonts w:ascii="Times New Roman" w:hAnsi="Times New Roman" w:cs="Times New Roman"/>
           <w:lang w:val="es-ES"/>
         </w:rPr>
         <w:t xml:space="preserve">Cuando Luis va a sus </w:t>
       </w:r>
       <w:r>
         <w:rPr>
+          <w:rFonts w:ascii="Times New Roman" w:hAnsi="Times New Roman" w:cs="Times New Roman"/>
           <w:lang w:val="es-ES"/>
         </w:rPr>
         <w:t>exámenes de laboratorio</w:t>
       </w:r>
       <w:r>
         <w:rPr>
+          <w:rFonts w:ascii="Times New Roman" w:hAnsi="Times New Roman" w:cs="Times New Roman"/>
           <w:lang w:val="es-ES"/>
         </w:rPr>
         <w:t>, estos suelen realizarse muy temprano lo cual hace que</w:t>
       </w:r>
       <w:r>
         <w:rPr>
+          <w:rFonts w:ascii="Times New Roman" w:hAnsi="Times New Roman" w:cs="Times New Roman"/>
           <w:lang w:val="es-ES"/>
         </w:rPr>
         <w:t xml:space="preserve"> tenga que llevar cargada a</w:t>
       </w:r>
       <w:r>
         <w:rPr>
+          <w:rFonts w:ascii="Times New Roman" w:hAnsi="Times New Roman" w:cs="Times New Roman"/>
           <w:lang w:val="es-ES"/>
         </w:rPr>
         <w:t xml:space="preserve"> su pequeña hija </w:t>
       </w:r>
       <w:r>
         <w:rPr>
+          <w:rFonts w:ascii="Times New Roman" w:hAnsi="Times New Roman" w:cs="Times New Roman"/>
           <w:lang w:val="es-ES"/>
         </w:rPr>
         <w:t xml:space="preserve">porque </w:t>
       </w:r>
       <w:r>
         <w:rPr>
+          <w:rFonts w:ascii="Times New Roman" w:hAnsi="Times New Roman" w:cs="Times New Roman"/>
           <w:lang w:val="es-ES"/>
         </w:rPr>
         <w:t>está</w:t>
       </w:r>
       <w:r>
         <w:rPr>
+          <w:rFonts w:ascii="Times New Roman" w:hAnsi="Times New Roman" w:cs="Times New Roman"/>
           <w:lang w:val="es-ES"/>
         </w:rPr>
         <w:t xml:space="preserve"> dormida</w:t>
       </w:r>
       <w:r>
         <w:rPr>
+          <w:rFonts w:ascii="Times New Roman" w:hAnsi="Times New Roman" w:cs="Times New Roman"/>
           <w:lang w:val="es-ES"/>
         </w:rPr>
         <w:t xml:space="preserve">. Lamentablemente no dejan que su hija </w:t>
       </w:r>
       <w:r>
         <w:rPr>
+          <w:rFonts w:ascii="Times New Roman" w:hAnsi="Times New Roman" w:cs="Times New Roman"/>
           <w:lang w:val="es-ES"/>
         </w:rPr>
         <w:t>pase</w:t>
       </w:r>
       <w:r>
         <w:rPr>
+          <w:rFonts w:ascii="Times New Roman" w:hAnsi="Times New Roman" w:cs="Times New Roman"/>
           <w:lang w:val="es-ES"/>
         </w:rPr>
         <w:t xml:space="preserve"> con </w:t>
       </w:r>
       <w:r>
         <w:rPr>
+          <w:rFonts w:ascii="Times New Roman" w:hAnsi="Times New Roman" w:cs="Times New Roman"/>
           <w:lang w:val="es-ES"/>
         </w:rPr>
         <w:t>él</w:t>
       </w:r>
       <w:r>
         <w:rPr>
+          <w:rFonts w:ascii="Times New Roman" w:hAnsi="Times New Roman" w:cs="Times New Roman"/>
           <w:lang w:val="es-ES"/>
         </w:rPr>
         <w:t xml:space="preserve"> a donde le sacan las muestras de sangre y debe despertarla para poder dejarla en una banca esperando mientras una de las enfermeras le hace el favor de chequearla mientras le sacan las muestras. Esto le genera un poco de incomodidad debido a que le da pena despertarla para dejarla sola</w:t>
       </w:r>
       <w:r>
         <w:rPr>
+          <w:rFonts w:ascii="Times New Roman" w:hAnsi="Times New Roman" w:cs="Times New Roman"/>
           <w:lang w:val="es-ES"/>
         </w:rPr>
         <w:t xml:space="preserve"> en un lado donde se aburre </w:t>
       </w:r>
       <w:r>
         <w:rPr>
+          <w:rFonts w:ascii="Times New Roman" w:hAnsi="Times New Roman" w:cs="Times New Roman"/>
           <w:lang w:val="es-ES"/>
         </w:rPr>
         <w:t>fácilmente</w:t>
       </w:r>
       <w:r>
         <w:rPr>
+          <w:rFonts w:ascii="Times New Roman" w:hAnsi="Times New Roman" w:cs="Times New Roman"/>
           <w:lang w:val="es-ES"/>
         </w:rPr>
         <w:t>. Muchas veces ha preguntado si no hay un lugar dentro del hospital donde pueda dejarla hasta que terminen sus exámenes y luego pasar a recogerla sin estar preocupado de que si se va a aburrir o no</w:t>
       </w:r>
       <w:r>
         <w:rPr>
+          <w:rFonts w:ascii="Times New Roman" w:hAnsi="Times New Roman" w:cs="Times New Roman"/>
           <w:lang w:val="es-ES"/>
         </w:rPr>
         <w:t xml:space="preserve"> y le respondieron</w:t>
       </w:r>
       <w:r>
         <w:rPr>
+          <w:rFonts w:ascii="Times New Roman" w:hAnsi="Times New Roman" w:cs="Times New Roman"/>
           <w:lang w:val="es-ES"/>
         </w:rPr>
         <w:t xml:space="preserve"> que solo cuentan con una guardería para trabajadores y que </w:t>
       </w:r>
       <w:r>
         <w:rPr>
+          <w:rFonts w:ascii="Times New Roman" w:hAnsi="Times New Roman" w:cs="Times New Roman"/>
           <w:lang w:val="es-ES"/>
         </w:rPr>
         <w:t>él</w:t>
       </w:r>
       <w:r>
         <w:rPr>
+          <w:rFonts w:ascii="Times New Roman" w:hAnsi="Times New Roman" w:cs="Times New Roman"/>
           <w:lang w:val="es-ES"/>
         </w:rPr>
         <w:t xml:space="preserve"> no puede hacer uso de esas instalaciones por ser paciente. Ya que Luis ha tenido experiencia laboral en el sector </w:t>
       </w:r>
       <w:r>
         <w:rPr>
+          <w:rFonts w:ascii="Times New Roman" w:hAnsi="Times New Roman" w:cs="Times New Roman"/>
           <w:lang w:val="es-ES"/>
         </w:rPr>
         <w:t>público</w:t>
       </w:r>
       <w:r>
         <w:rPr>
+          <w:rFonts w:ascii="Times New Roman" w:hAnsi="Times New Roman" w:cs="Times New Roman"/>
           <w:lang w:val="es-ES"/>
         </w:rPr>
         <w:t xml:space="preserve">, conoce como </w:t>
       </w:r>
       <w:r>
         <w:rPr>
+          <w:rFonts w:ascii="Times New Roman" w:hAnsi="Times New Roman" w:cs="Times New Roman"/>
           <w:lang w:val="es-ES"/>
         </w:rPr>
         <w:t>funciona</w:t>
       </w:r>
       <w:r>
         <w:rPr>
+          <w:rFonts w:ascii="Times New Roman" w:hAnsi="Times New Roman" w:cs="Times New Roman"/>
           <w:lang w:val="es-ES"/>
         </w:rPr>
         <w:t xml:space="preserve"> la burocracia dentro y sabe que la mejor forma seria </w:t>
       </w:r>
       <w:r>
         <w:rPr>
+          <w:rFonts w:ascii="Times New Roman" w:hAnsi="Times New Roman" w:cs="Times New Roman"/>
           <w:lang w:val="es-ES"/>
         </w:rPr>
         <w:t>de que esto mejorará</w:t>
       </w:r>
       <w:r>
         <w:rPr>
+          <w:rFonts w:ascii="Times New Roman" w:hAnsi="Times New Roman" w:cs="Times New Roman"/>
           <w:lang w:val="es-ES"/>
         </w:rPr>
         <w:t xml:space="preserve"> seria poder acercarse a un funcionario para conversar sob</w:t>
       </w:r>
       <w:r>
         <w:rPr>
+          <w:rFonts w:ascii="Times New Roman" w:hAnsi="Times New Roman" w:cs="Times New Roman"/>
           <w:lang w:val="es-ES"/>
         </w:rPr>
         <w:t>re este problema</w:t>
       </w:r>
       <w:r>
         <w:rPr>
+          <w:rFonts w:ascii="Times New Roman" w:hAnsi="Times New Roman" w:cs="Times New Roman"/>
           <w:lang w:val="es-ES"/>
         </w:rPr>
         <w:t xml:space="preserve"> que </w:t>
       </w:r>
       <w:r>
         <w:rPr>
+          <w:rFonts w:ascii="Times New Roman" w:hAnsi="Times New Roman" w:cs="Times New Roman"/>
           <w:lang w:val="es-ES"/>
         </w:rPr>
         <w:t>él</w:t>
       </w:r>
       <w:r>
         <w:rPr>
-          <w:lang w:val="es-ES"/>
-        </w:rPr>
-        <w:t xml:space="preserve"> tiene. Lamentablemente Luis no sabe </w:t>
-      </w:r>
-      <w:r>
-        <w:rPr>
+          <w:rFonts w:ascii="Times New Roman" w:hAnsi="Times New Roman" w:cs="Times New Roman"/>
+          <w:lang w:val="es-ES"/>
+        </w:rPr>
+        <w:t xml:space="preserve"> tiene. </w:t>
+      </w:r>
+      <w:r>
+        <w:rPr>
+          <w:rFonts w:ascii="Times New Roman" w:hAnsi="Times New Roman" w:cs="Times New Roman"/>
+          <w:lang w:val="es-ES"/>
+        </w:rPr>
+        <w:lastRenderedPageBreak/>
+        <w:t xml:space="preserve">Lamentablemente Luis no sabe </w:t>
+      </w:r>
+      <w:r>
+        <w:rPr>
+          <w:rFonts w:ascii="Times New Roman" w:hAnsi="Times New Roman" w:cs="Times New Roman"/>
           <w:lang w:val="es-ES"/>
         </w:rPr>
         <w:t>cómo</w:t>
       </w:r>
       <w:r>
         <w:rPr>
+          <w:rFonts w:ascii="Times New Roman" w:hAnsi="Times New Roman" w:cs="Times New Roman"/>
           <w:lang w:val="es-ES"/>
         </w:rPr>
         <w:t xml:space="preserve"> ni </w:t>
       </w:r>
       <w:r>
         <w:rPr>
+          <w:rFonts w:ascii="Times New Roman" w:hAnsi="Times New Roman" w:cs="Times New Roman"/>
           <w:lang w:val="es-ES"/>
         </w:rPr>
         <w:t>dónde</w:t>
       </w:r>
       <w:r>
         <w:rPr>
+          <w:rFonts w:ascii="Times New Roman" w:hAnsi="Times New Roman" w:cs="Times New Roman"/>
           <w:lang w:val="es-ES"/>
         </w:rPr>
         <w:t xml:space="preserve"> buscar funcionarios pa</w:t>
       </w:r>
       <w:r>
         <w:rPr>
+          <w:rFonts w:ascii="Times New Roman" w:hAnsi="Times New Roman" w:cs="Times New Roman"/>
           <w:lang w:val="es-ES"/>
         </w:rPr>
         <w:t>ra poder conversar sobre su problema</w:t>
       </w:r>
       <w:r>
         <w:rPr>
+          <w:rFonts w:ascii="Times New Roman" w:hAnsi="Times New Roman" w:cs="Times New Roman"/>
           <w:lang w:val="es-ES"/>
         </w:rPr>
         <w:t xml:space="preserve">, hizo las consultas en admisión y diversas personas le dieron respuestas distintas. Finalmente, Luis se rindió y </w:t>
       </w:r>
       <w:r>
         <w:rPr>
+          <w:rFonts w:ascii="Times New Roman" w:hAnsi="Times New Roman" w:cs="Times New Roman"/>
           <w:lang w:val="es-ES"/>
         </w:rPr>
         <w:t>decidió irse</w:t>
       </w:r>
       <w:r>
         <w:rPr>
+          <w:rFonts w:ascii="Times New Roman" w:hAnsi="Times New Roman" w:cs="Times New Roman"/>
           <w:lang w:val="es-ES"/>
         </w:rPr>
         <w:t xml:space="preserve"> sin haber podido conversar con nadie debido a que no tiene mucho tiempo y a pesar de que no sabe</w:t>
       </w:r>
       <w:r>
         <w:rPr>
+          <w:rFonts w:ascii="Times New Roman" w:hAnsi="Times New Roman" w:cs="Times New Roman"/>
           <w:lang w:val="es-ES"/>
         </w:rPr>
         <w:t xml:space="preserve"> exactamente</w:t>
       </w:r>
       <w:r>
         <w:rPr>
+          <w:rFonts w:ascii="Times New Roman" w:hAnsi="Times New Roman" w:cs="Times New Roman"/>
           <w:lang w:val="es-ES"/>
         </w:rPr>
         <w:t xml:space="preserve"> </w:t>
       </w:r>
       <w:r>
         <w:rPr>
+          <w:rFonts w:ascii="Times New Roman" w:hAnsi="Times New Roman" w:cs="Times New Roman"/>
           <w:lang w:val="es-ES"/>
         </w:rPr>
         <w:t>cuál</w:t>
       </w:r>
       <w:r>
         <w:rPr>
+          <w:rFonts w:ascii="Times New Roman" w:hAnsi="Times New Roman" w:cs="Times New Roman"/>
           <w:lang w:val="es-ES"/>
         </w:rPr>
         <w:t xml:space="preserve"> es el proc</w:t>
       </w:r>
       <w:r>
         <w:rPr>
+          <w:rFonts w:ascii="Times New Roman" w:hAnsi="Times New Roman" w:cs="Times New Roman"/>
           <w:lang w:val="es-ES"/>
         </w:rPr>
         <w:t>edimiento para presentar su problema</w:t>
       </w:r>
       <w:r>
         <w:rPr>
+          <w:rFonts w:ascii="Times New Roman" w:hAnsi="Times New Roman" w:cs="Times New Roman"/>
           <w:lang w:val="es-ES"/>
         </w:rPr>
         <w:t>, al parecer es bastante largo y engorroso.</w:t>
@@ -538,40 +642,39 @@
     </w:p>
     <w:p>
       <w:pPr>
-        <w:rPr>
+        <w:spacing w:line="360" w:lineRule="auto"/>
+        <w:rPr>
+          <w:rFonts w:ascii="Times New Roman" w:hAnsi="Times New Roman" w:cs="Times New Roman"/>
           <w:lang w:val="es-ES"/>
         </w:rPr>
       </w:pPr>
     </w:p>
     <w:p>
       <w:pPr>
+        <w:spacing w:line="360" w:lineRule="auto"/>
         <w:jc w:val="both"/>
         <w:rPr>
+          <w:rFonts w:ascii="Times New Roman" w:hAnsi="Times New Roman" w:cs="Times New Roman"/>
           <w:lang w:val="es-ES"/>
         </w:rPr>
       </w:pPr>
       <w:r>
         <w:rPr>
-          <w:lang w:val="es-ES"/>
-        </w:rPr>
-        <w:t>Luis sabe que debido a su condición de trasplantado va a tener q</w:t>
-      </w:r>
-      <w:bookmarkStart w:id="0" w:name="_GoBack"/>
-      <w:bookmarkEnd w:id="0"/>
-      <w:r>
-        <w:rPr>
-          <w:lang w:val="es-ES"/>
-        </w:rPr>
-        <w:t xml:space="preserve">ue estar en constante contacto con el hospital y sus médicos, por eso le gustaría ser </w:t>
-      </w:r>
-      <w:r>
-        <w:rPr>
+          <w:rFonts w:ascii="Times New Roman" w:hAnsi="Times New Roman" w:cs="Times New Roman"/>
+          <w:lang w:val="es-ES"/>
+        </w:rPr>
+        <w:t xml:space="preserve">Luis sabe que debido a su condición de trasplantado va a tener que estar en constante contacto con el hospital y sus médicos, por eso le gustaría ser </w:t>
+      </w:r>
+      <w:r>
+        <w:rPr>
+          <w:rFonts w:ascii="Times New Roman" w:hAnsi="Times New Roman" w:cs="Times New Roman"/>
           <w:lang w:val="es-ES"/>
         </w:rPr>
         <w:t>partícipe</w:t>
       </w:r>
       <w:r>
         <w:rPr>
+          <w:rFonts w:ascii="Times New Roman" w:hAnsi="Times New Roman" w:cs="Times New Roman"/>
           <w:lang w:val="es-ES"/>
         </w:rPr>
         <w:t xml:space="preserve"> de las mejoras que puedan presentarse y le gustaría que su opinión sea tomada en cuenta. </w:t>
@@ -579,14 +682,19 @@
     </w:p>
     <w:p>
       <w:pPr>
-        <w:rPr>
+        <w:spacing w:line="360" w:lineRule="auto"/>
+        <w:rPr>
+          <w:rFonts w:ascii="Times New Roman" w:hAnsi="Times New Roman" w:cs="Times New Roman"/>
           <w:lang w:val="es-ES"/>
         </w:rPr>
       </w:pPr>
     </w:p>
+    <w:bookmarkEnd w:id="0"/>
     <w:p>
       <w:pPr>
-        <w:rPr>
+        <w:spacing w:line="360" w:lineRule="auto"/>
+        <w:rPr>
+          <w:rFonts w:ascii="Times New Roman" w:hAnsi="Times New Roman" w:cs="Times New Roman"/>
           <w:lang w:val="es-ES"/>
         </w:rPr>
       </w:pPr>
@@ -602,7 +710,7 @@
 </file>
 
 <file path=word/styles.xml><?xml version="1.0" encoding="utf-8"?>
-<w:styles xmlns:mc="http://schemas.openxmlformats.org/markup-compatibility/2006" xmlns:r="http://schemas.openxmlformats.org/officeDocument/2006/relationships" xmlns:w="http://schemas.openxmlformats.org/wordprocessingml/2006/main" xmlns:w14="http://schemas.microsoft.com/office/word/2010/wordml" xmlns:w15="http://schemas.microsoft.com/office/word/2012/wordml" mc:Ignorable="w14 w15">
+<w:styles xmlns:mc="http://schemas.openxmlformats.org/markup-compatibility/2006" xmlns:r="http://schemas.openxmlformats.org/officeDocument/2006/relationships" xmlns:w="http://schemas.openxmlformats.org/wordprocessingml/2006/main" xmlns:w14="http://schemas.microsoft.com/office/word/2010/wordml" xmlns:w15="http://schemas.microsoft.com/office/word/2012/wordml" xmlns:w16cid="http://schemas.microsoft.com/office/word/2016/wordml/cid" xmlns:w16se="http://schemas.microsoft.com/office/word/2015/wordml/symex" mc:Ignorable="w14 w15 w16se w16cid">
   <w:docDefaults>
     <w:rPrDefault>
       <w:rPr>
@@ -614,7 +722,7 @@
     </w:rPrDefault>
     <w:pPrDefault/>
   </w:docDefaults>
-  <w:latentStyles w:defLockedState="0" w:defUIPriority="99" w:defSemiHidden="0" w:defUnhideWhenUsed="0" w:defQFormat="0" w:count="382">
+  <w:latentStyles w:defLockedState="0" w:defUIPriority="99" w:defSemiHidden="0" w:defUnhideWhenUsed="0" w:defQFormat="0" w:count="375">
     <w:lsdException w:name="Normal" w:uiPriority="0" w:qFormat="1"/>
     <w:lsdException w:name="heading 1" w:uiPriority="9" w:qFormat="1"/>
     <w:lsdException w:name="heading 2" w:semiHidden="1" w:uiPriority="9" w:unhideWhenUsed="1" w:qFormat="1"/>
@@ -771,15 +879,6 @@
     <w:lsdException w:name="Balloon Text" w:semiHidden="1" w:unhideWhenUsed="1"/>
     <w:lsdException w:name="Table Grid" w:uiPriority="39"/>
     <w:lsdException w:name="Table Theme" w:semiHidden="1" w:unhideWhenUsed="1"/>
-    <w:lsdException w:name="Note Level 1" w:semiHidden="1" w:unhideWhenUsed="1"/>
-    <w:lsdException w:name="Note Level 2" w:semiHidden="1" w:unhideWhenUsed="1"/>
-    <w:lsdException w:name="Note Level 3" w:semiHidden="1" w:unhideWhenUsed="1"/>
-    <w:lsdException w:name="Note Level 4" w:semiHidden="1" w:unhideWhenUsed="1"/>
-    <w:lsdException w:name="Note Level 5" w:semiHidden="1" w:unhideWhenUsed="1"/>
-    <w:lsdException w:name="Note Level 6" w:semiHidden="1" w:unhideWhenUsed="1"/>
-    <w:lsdException w:name="Note Level 7" w:semiHidden="1" w:unhideWhenUsed="1"/>
-    <w:lsdException w:name="Note Level 8" w:semiHidden="1" w:unhideWhenUsed="1"/>
-    <w:lsdException w:name="Note Level 9" w:semiHidden="1" w:unhideWhenUsed="1"/>
     <w:lsdException w:name="Placeholder Text" w:semiHidden="1"/>
     <w:lsdException w:name="No Spacing" w:uiPriority="1" w:qFormat="1"/>
     <w:lsdException w:name="Light Shading" w:uiPriority="60"/>

</xml_diff>